<commit_message>
Correccion de la descripcion del CU 24 Cancelar merma
</commit_message>
<xml_diff>
--- a/Documentación/CU-24_CancelarMerma/CU-24_Descripción.docx
+++ b/Documentación/CU-24_CancelarMerma/CU-24_Descripción.docx
@@ -110,7 +110,13 @@
           </w:tcPr>
           <w:p>
             <w:r>
-              <w:t xml:space="preserve">FRQ- </w:t>
+              <w:t>FRQ-</w:t>
+            </w:r>
+            <w:r>
+              <w:t>30</w:t>
+            </w:r>
+            <w:r>
+              <w:t xml:space="preserve"> </w:t>
             </w:r>
           </w:p>
         </w:tc>
@@ -142,7 +148,7 @@
           </w:tcPr>
           <w:p>
             <w:r>
-              <w:t xml:space="preserve">Administrador del supermercado, </w:t>
+              <w:t xml:space="preserve">Administrador, </w:t>
             </w:r>
             <w:r>
               <w:t>paquetería</w:t>
@@ -183,10 +189,16 @@
               <w:t xml:space="preserve">El actor </w:t>
             </w:r>
             <w:r>
-              <w:t xml:space="preserve">selecciona de lista la MERMA que desea eliminar y </w:t>
-            </w:r>
-            <w:r>
-              <w:t>hace clic en el botón “Cancelar merma”</w:t>
+              <w:t xml:space="preserve">selecciona de lista la MERMA que desea </w:t>
+            </w:r>
+            <w:r>
+              <w:t>cancelar</w:t>
+            </w:r>
+            <w:r>
+              <w:t xml:space="preserve"> y </w:t>
+            </w:r>
+            <w:r>
+              <w:t>hace clic en el botón “Cancelar”</w:t>
             </w:r>
             <w:r>
               <w:t>.</w:t>
@@ -635,6 +647,38 @@
             </w:r>
             <w:r>
               <w:t xml:space="preserve"> en el sistema.</w:t>
+            </w:r>
+          </w:p>
+        </w:tc>
+      </w:tr>
+      <w:tr>
+        <w:tc>
+          <w:tcPr>
+            <w:tcW w:w="2411" w:type="dxa"/>
+          </w:tcPr>
+          <w:p>
+            <w:pPr>
+              <w:rPr>
+                <w:b/>
+                <w:bCs/>
+              </w:rPr>
+            </w:pPr>
+            <w:r>
+              <w:rPr>
+                <w:b/>
+                <w:bCs/>
+              </w:rPr>
+              <w:t>Extiende</w:t>
+            </w:r>
+          </w:p>
+        </w:tc>
+        <w:tc>
+          <w:tcPr>
+            <w:tcW w:w="8221" w:type="dxa"/>
+          </w:tcPr>
+          <w:p>
+            <w:r>
+              <w:t>CU-38 Consultar merma.</w:t>
             </w:r>
           </w:p>
         </w:tc>

</xml_diff>